<commit_message>
update ZF csharp schei...e
</commit_message>
<xml_diff>
--- a/Zusammenfassung_CSA.docx
+++ b/Zusammenfassung_CSA.docx
@@ -1,6 +1,6 @@
 
 <file path=word/document.xml><?xml version="1.0" encoding="utf-8"?>
-<w:document xmlns:wpc="http://schemas.microsoft.com/office/word/2010/wordprocessingCanvas" xmlns:mc="http://schemas.openxmlformats.org/markup-compatibility/2006" xmlns:o="urn:schemas-microsoft-com:office:office" xmlns:r="http://schemas.openxmlformats.org/officeDocument/2006/relationships" xmlns:m="http://schemas.openxmlformats.org/officeDocument/2006/math" xmlns:v="urn:schemas-microsoft-com:vml" xmlns:wp14="http://schemas.microsoft.com/office/word/2010/wordprocessingDrawing" xmlns:wp="http://schemas.openxmlformats.org/drawingml/2006/wordprocessingDrawing" xmlns:w10="urn:schemas-microsoft-com:office:word" xmlns:w="http://schemas.openxmlformats.org/wordprocessingml/2006/main" xmlns:w14="http://schemas.microsoft.com/office/word/2010/wordml" xmlns:w15="http://schemas.microsoft.com/office/word/2012/wordml" xmlns:wpg="http://schemas.microsoft.com/office/word/2010/wordprocessingGroup" xmlns:wpi="http://schemas.microsoft.com/office/word/2010/wordprocessingInk" xmlns:wne="http://schemas.microsoft.com/office/word/2006/wordml" xmlns:wps="http://schemas.microsoft.com/office/word/2010/wordprocessingShape" mc:Ignorable="w14 w15 wp14">
+<w:document xmlns:wpc="http://schemas.microsoft.com/office/word/2010/wordprocessingCanvas" xmlns:cx="http://schemas.microsoft.com/office/drawing/2014/chartex" xmlns:cx1="http://schemas.microsoft.com/office/drawing/2015/9/8/chartex" xmlns:cx2="http://schemas.microsoft.com/office/drawing/2015/10/21/chartex" xmlns:cx3="http://schemas.microsoft.com/office/drawing/2016/5/9/chartex" xmlns:cx4="http://schemas.microsoft.com/office/drawing/2016/5/10/chartex" xmlns:cx5="http://schemas.microsoft.com/office/drawing/2016/5/11/chartex" xmlns:cx6="http://schemas.microsoft.com/office/drawing/2016/5/12/chartex" xmlns:cx7="http://schemas.microsoft.com/office/drawing/2016/5/13/chartex" xmlns:cx8="http://schemas.microsoft.com/office/drawing/2016/5/14/chartex" xmlns:mc="http://schemas.openxmlformats.org/markup-compatibility/2006" xmlns:aink="http://schemas.microsoft.com/office/drawing/2016/ink" xmlns:o="urn:schemas-microsoft-com:office:office" xmlns:r="http://schemas.openxmlformats.org/officeDocument/2006/relationships" xmlns:m="http://schemas.openxmlformats.org/officeDocument/2006/math" xmlns:v="urn:schemas-microsoft-com:vml" xmlns:wp14="http://schemas.microsoft.com/office/word/2010/wordprocessingDrawing" xmlns:wp="http://schemas.openxmlformats.org/drawingml/2006/wordprocessingDrawing" xmlns:w10="urn:schemas-microsoft-com:office:word" xmlns:w="http://schemas.openxmlformats.org/wordprocessingml/2006/main" xmlns:w14="http://schemas.microsoft.com/office/word/2010/wordml" xmlns:w15="http://schemas.microsoft.com/office/word/2012/wordml" xmlns:w16se="http://schemas.microsoft.com/office/word/2015/wordml/symex" xmlns:wpg="http://schemas.microsoft.com/office/word/2010/wordprocessingGroup" xmlns:wpi="http://schemas.microsoft.com/office/word/2010/wordprocessingInk" xmlns:wne="http://schemas.microsoft.com/office/word/2006/wordml" xmlns:wps="http://schemas.microsoft.com/office/word/2010/wordprocessingShape" mc:Ignorable="w14 w15 w16se wp14">
   <w:body>
     <w:tbl>
       <w:tblPr>
@@ -700,15 +700,7 @@
                 <w:highlight w:val="yellow"/>
                 <w:u w:val="single"/>
               </w:rPr>
-              <w:t>Events (Handling)</w:t>
-            </w:r>
-            <w:r>
-              <w:rPr>
-                <w:b/>
-                <w:highlight w:val="yellow"/>
-                <w:u w:val="single"/>
-              </w:rPr>
-              <w:t>:</w:t>
+              <w:t>Events (Handling):</w:t>
             </w:r>
           </w:p>
         </w:tc>
@@ -885,49 +877,19 @@
           <w:p>
             <w:pPr>
               <w:pStyle w:val="KeinLeerraum"/>
-              <w:rPr>
-                <w:lang w:val="en-GB"/>
-              </w:rPr>
             </w:pPr>
             <w:r>
-              <w:rPr>
-                <w:lang w:val="en-GB"/>
-              </w:rPr>
               <w:t>Die</w:t>
             </w:r>
             <w:r>
               <w:rPr>
                 <w:b/>
                 <w:highlight w:val="yellow"/>
-                <w:lang w:val="en-GB"/>
-              </w:rPr>
-              <w:t xml:space="preserve"> </w:t>
-            </w:r>
-            <w:r>
-              <w:rPr>
-                <w:b/>
-                <w:highlight w:val="yellow"/>
-                <w:lang w:val="en-GB"/>
-              </w:rPr>
-              <w:t>RobotCtrl-Library</w:t>
-            </w:r>
-            <w:r>
-              <w:rPr>
-                <w:lang w:val="en-GB"/>
-              </w:rPr>
-              <w:t xml:space="preserve"> kontrollliert den Robot</w:t>
-            </w:r>
-            <w:r>
-              <w:rPr>
-                <w:lang w:val="en-GB"/>
-              </w:rPr>
-              <w:t xml:space="preserve"> </w:t>
-            </w:r>
-            <w:r>
-              <w:rPr>
-                <w:lang w:val="en-GB"/>
-              </w:rPr>
-              <w:t>(Motor, Switches, LED’s,…)</w:t>
+              </w:rPr>
+              <w:t xml:space="preserve"> RobotCtrl-Library</w:t>
+            </w:r>
+            <w:r>
+              <w:t xml:space="preserve"> kontrollliert den Robot (Motor, Switches, LED’s,…)</w:t>
             </w:r>
           </w:p>
         </w:tc>
@@ -1077,16 +1039,7 @@
                 <w:highlight w:val="yellow"/>
                 <w:u w:val="single"/>
               </w:rPr>
-              <w:t>GUI-Programmierung</w:t>
-            </w:r>
-            <w:r>
-              <w:rPr>
-                <w:b/>
-                <w:sz w:val="18"/>
-                <w:highlight w:val="yellow"/>
-                <w:u w:val="single"/>
-              </w:rPr>
-              <w:t xml:space="preserve"> </w:t>
+              <w:t xml:space="preserve">GUI-Programmierung </w:t>
             </w:r>
             <w:r>
               <w:rPr>
@@ -1106,16 +1059,7 @@
                 <w:szCs w:val="16"/>
                 <w:lang w:eastAsia="de-CH"/>
               </w:rPr>
-              <w:t xml:space="preserve">. </w:t>
-            </w:r>
-            <w:r>
-              <w:rPr>
-                <w:rFonts w:ascii="Calibri" w:hAnsi="Calibri" w:cs="Calibri"/>
-                <w:sz w:val="16"/>
-                <w:szCs w:val="16"/>
-                <w:lang w:eastAsia="de-CH"/>
-              </w:rPr>
-              <w:t xml:space="preserve">Eine </w:t>
+              <w:t xml:space="preserve">. Eine </w:t>
             </w:r>
             <w:r>
               <w:rPr>
@@ -1145,16 +1089,7 @@
                 <w:szCs w:val="16"/>
                 <w:lang w:eastAsia="de-CH"/>
               </w:rPr>
-              <w:t>wird erstellt</w:t>
-            </w:r>
-            <w:r>
-              <w:rPr>
-                <w:rFonts w:ascii="Calibri" w:hAnsi="Calibri" w:cs="Calibri"/>
-                <w:sz w:val="16"/>
-                <w:szCs w:val="16"/>
-                <w:lang w:eastAsia="de-CH"/>
-              </w:rPr>
-              <w:t>.</w:t>
+              <w:t>wird erstellt.</w:t>
             </w:r>
             <w:r>
               <w:rPr>
@@ -1259,16 +1194,7 @@
                 <w:szCs w:val="16"/>
                 <w:lang w:eastAsia="de-CH"/>
               </w:rPr>
-              <w:t>i</w:t>
-            </w:r>
-            <w:r>
-              <w:rPr>
-                <w:rFonts w:ascii="Calibri" w:hAnsi="Calibri" w:cs="Calibri"/>
-                <w:sz w:val="16"/>
-                <w:szCs w:val="16"/>
-                <w:lang w:eastAsia="de-CH"/>
-              </w:rPr>
-              <w:t xml:space="preserve">n der Klasse „Form1.cs“ wird nun ein </w:t>
+              <w:t xml:space="preserve">in der Klasse „Form1.cs“ wird nun ein </w:t>
             </w:r>
             <w:r>
               <w:rPr>
@@ -2335,18 +2261,7 @@
                 <w:highlight w:val="yellow"/>
                 <w:u w:val="single"/>
               </w:rPr>
-              <w:t>Robot-F</w:t>
-            </w:r>
-            <w:bookmarkStart w:id="0" w:name="_GoBack"/>
-            <w:bookmarkEnd w:id="0"/>
-            <w:r>
-              <w:rPr>
-                <w:b/>
-                <w:sz w:val="18"/>
-                <w:highlight w:val="yellow"/>
-                <w:u w:val="single"/>
-              </w:rPr>
-              <w:t>ahrsteuerung</w:t>
+              <w:t>Robot-Fahrsteuerung</w:t>
             </w:r>
             <w:r>
               <w:rPr>
@@ -2583,7 +2498,6 @@
               <w:jc w:val="both"/>
               <w:rPr>
                 <w:sz w:val="16"/>
-                <w:lang w:val="en-GB"/>
               </w:rPr>
             </w:pPr>
           </w:p>
@@ -2724,6 +2638,7 @@
       <w:tblPr>
         <w:tblStyle w:val="Tabellenraster"/>
         <w:tblW w:w="0" w:type="auto"/>
+        <w:tblLayout w:type="fixed"/>
         <w:tblLook w:val="04A0" w:firstRow="1" w:lastRow="0" w:firstColumn="1" w:lastColumn="0" w:noHBand="0" w:noVBand="1"/>
       </w:tblPr>
       <w:tblGrid>
@@ -2732,7 +2647,7 @@
       </w:tblGrid>
       <w:tr>
         <w:trPr>
-          <w:trHeight w:val="5044"/>
+          <w:trHeight w:val="5103"/>
         </w:trPr>
         <w:tc>
           <w:tcPr>
@@ -2753,7 +2668,7 @@
               </w:rPr>
               <w:lastRenderedPageBreak/>
               <w:drawing>
-                <wp:anchor distT="0" distB="0" distL="114300" distR="114300" simplePos="0" relativeHeight="251731968" behindDoc="1" locked="0" layoutInCell="1" allowOverlap="1" wp14:anchorId="18EA9BA7" wp14:editId="7B6227CA">
+                <wp:anchor distT="0" distB="0" distL="114300" distR="114300" simplePos="0" relativeHeight="251737088" behindDoc="1" locked="0" layoutInCell="1" allowOverlap="1" wp14:anchorId="3F787D65" wp14:editId="0C6F54FA">
                   <wp:simplePos x="0" y="0"/>
                   <wp:positionH relativeFrom="margin">
                     <wp:posOffset>0</wp:posOffset>
@@ -2876,38 +2791,33 @@
               <w:rPr>
                 <w:sz w:val="16"/>
               </w:rPr>
-              <w:t>Das Thread-</w:t>
-            </w:r>
-            <w:r>
-              <w:rPr>
-                <w:sz w:val="16"/>
-              </w:rPr>
-              <w:t>Objekt ist erzeugt, aber noch nicht gestartet</w:t>
-            </w:r>
-            <w:r>
-              <w:rPr>
-                <w:sz w:val="16"/>
+              <w:t xml:space="preserve">Das Thread-Objekt ist erzeugt, aber noch nicht gestartet </w:t>
+            </w:r>
+            <w:r>
+              <w:rPr>
+                <w:b/>
+                <w:sz w:val="16"/>
+                <w:highlight w:val="yellow"/>
+              </w:rPr>
+              <w:t>Ready</w:t>
+            </w:r>
+            <w:r>
+              <w:rPr>
+                <w:sz w:val="16"/>
+                <w:highlight w:val="yellow"/>
               </w:rPr>
               <w:t xml:space="preserve"> </w:t>
             </w:r>
             <w:r>
               <w:rPr>
-                <w:b/>
-                <w:sz w:val="16"/>
-                <w:highlight w:val="yellow"/>
-              </w:rPr>
-              <w:t>Read</w:t>
-            </w:r>
-            <w:r>
-              <w:rPr>
-                <w:b/>
-                <w:sz w:val="16"/>
-                <w:highlight w:val="yellow"/>
-              </w:rPr>
-              <w:t>y</w:t>
-            </w:r>
-            <w:r>
-              <w:rPr>
+                <w:sz w:val="16"/>
+                <w:highlight w:val="yellow"/>
+              </w:rPr>
+              <w:sym w:font="Wingdings" w:char="F0E0"/>
+            </w:r>
+            <w:r>
+              <w:rPr>
+                <w:b/>
                 <w:sz w:val="16"/>
                 <w:highlight w:val="yellow"/>
               </w:rPr>
@@ -2916,45 +2826,16 @@
             <w:r>
               <w:rPr>
                 <w:sz w:val="16"/>
-                <w:highlight w:val="yellow"/>
-              </w:rPr>
-              <w:sym w:font="Wingdings" w:char="F0E0"/>
-            </w:r>
-            <w:r>
-              <w:rPr>
-                <w:b/>
-                <w:sz w:val="16"/>
-                <w:highlight w:val="yellow"/>
-              </w:rPr>
-              <w:t xml:space="preserve"> </w:t>
-            </w:r>
-            <w:r>
-              <w:rPr>
-                <w:sz w:val="16"/>
-              </w:rPr>
-              <w:t>Der Thread ist gestartet, lokal Speicher (stack) ist zugeteilt, er wartet nur noch au</w:t>
-            </w:r>
-            <w:r>
-              <w:rPr>
-                <w:sz w:val="16"/>
-              </w:rPr>
-              <w:t xml:space="preserve">f die Zuweisung des Prozessors. </w:t>
-            </w:r>
-            <w:r>
-              <w:rPr>
-                <w:b/>
-                <w:sz w:val="16"/>
-                <w:highlight w:val="yellow"/>
-              </w:rPr>
-              <w:t>R</w:t>
-            </w:r>
-            <w:r>
-              <w:rPr>
-                <w:b/>
-                <w:sz w:val="16"/>
-                <w:highlight w:val="yellow"/>
-              </w:rPr>
-              <w:t>unning</w:t>
+              </w:rPr>
+              <w:t xml:space="preserve">Der Thread ist gestartet, lokal Speicher (stack) ist zugeteilt, er wartet nur noch auf die Zuweisung des Prozessors. </w:t>
+            </w:r>
+            <w:r>
+              <w:rPr>
+                <w:b/>
+                <w:sz w:val="16"/>
+                <w:highlight w:val="yellow"/>
+              </w:rPr>
+              <w:t>Running</w:t>
             </w:r>
             <w:r>
               <w:rPr>
@@ -2997,11 +2878,17 @@
                 <w:sz w:val="16"/>
                 <w:highlight w:val="yellow"/>
               </w:rPr>
-              <w:t>Stopped</w:t>
-            </w:r>
-            <w:r>
-              <w:rPr>
-                <w:b/>
+              <w:t xml:space="preserve">Stopped </w:t>
+            </w:r>
+            <w:r>
+              <w:rPr>
+                <w:sz w:val="16"/>
+                <w:highlight w:val="yellow"/>
+              </w:rPr>
+              <w:sym w:font="Wingdings" w:char="F0E0"/>
+            </w:r>
+            <w:r>
+              <w:rPr>
                 <w:sz w:val="16"/>
                 <w:highlight w:val="yellow"/>
               </w:rPr>
@@ -3010,28 +2897,8 @@
             <w:r>
               <w:rPr>
                 <w:sz w:val="16"/>
-                <w:highlight w:val="yellow"/>
-              </w:rPr>
-              <w:sym w:font="Wingdings" w:char="F0E0"/>
-            </w:r>
-            <w:r>
-              <w:rPr>
-                <w:sz w:val="16"/>
-                <w:highlight w:val="yellow"/>
-              </w:rPr>
-              <w:t xml:space="preserve"> </w:t>
-            </w:r>
-            <w:r>
-              <w:rPr>
-                <w:sz w:val="16"/>
-              </w:rPr>
-              <w:t>Der Thread existiert nicht mehr. Das Thread – Objekt jedoch schon und kann, falls referenziert, benutzt werden. Sonst</w:t>
-            </w:r>
-            <w:r>
-              <w:rPr>
-                <w:sz w:val="16"/>
-              </w:rPr>
-              <w:t xml:space="preserve"> </w:t>
+              </w:rPr>
+              <w:t xml:space="preserve">Der Thread existiert nicht mehr. Das Thread – Objekt jedoch schon und kann, falls referenziert, benutzt werden. Sonst </w:t>
             </w:r>
             <w:r>
               <w:rPr>
@@ -3083,13 +2950,7 @@
               <w:rPr>
                 <w:sz w:val="16"/>
               </w:rPr>
-              <w:t>Ein geblockter Thread kann wieder in d</w:t>
-            </w:r>
-            <w:r>
-              <w:rPr>
-                <w:sz w:val="16"/>
-              </w:rPr>
-              <w:t xml:space="preserve">en ready- Zustand versetzt werden. </w:t>
+              <w:t xml:space="preserve">Ein geblockter Thread kann wieder in den ready- Zustand versetzt werden. </w:t>
             </w:r>
             <w:r>
               <w:rPr>
@@ -3124,13 +2985,7 @@
               <w:rPr>
                 <w:sz w:val="16"/>
               </w:rPr>
-              <w:t>Der Thread muss warten, bis eine Deding</w:t>
-            </w:r>
-            <w:r>
-              <w:rPr>
-                <w:sz w:val="16"/>
-              </w:rPr>
-              <w:t xml:space="preserve">ung erfüllt wird z.B </w:t>
+              <w:t xml:space="preserve">Der Thread muss warten, bis eine Dedingung erfüllt wird z.B </w:t>
             </w:r>
             <w:r>
               <w:rPr>
@@ -3151,13 +3006,7 @@
               <w:rPr>
                 <w:sz w:val="16"/>
               </w:rPr>
-              <w:t>Warten eines Timeouts oder auf</w:t>
-            </w:r>
-            <w:r>
-              <w:rPr>
-                <w:sz w:val="16"/>
-              </w:rPr>
-              <w:t xml:space="preserve"> das Ende eines anderen Threads </w:t>
+              <w:t xml:space="preserve">Warten eines Timeouts oder auf das Ende eines anderen Threads </w:t>
             </w:r>
             <w:r>
               <w:rPr>
@@ -3178,13 +3027,7 @@
               <w:rPr>
                 <w:sz w:val="16"/>
               </w:rPr>
-              <w:t>Aufgerufene Betriebssy</w:t>
-            </w:r>
-            <w:r>
-              <w:rPr>
-                <w:sz w:val="16"/>
-              </w:rPr>
-              <w:t xml:space="preserve">stemroutine muss beendet werden </w:t>
+              <w:t xml:space="preserve">Aufgerufene Betriebssystemroutine muss beendet werden </w:t>
             </w:r>
             <w:r>
               <w:rPr>
@@ -3205,13 +3048,7 @@
               <w:rPr>
                 <w:sz w:val="16"/>
               </w:rPr>
-              <w:t>Exception (z.B. vo</w:t>
-            </w:r>
-            <w:r>
-              <w:rPr>
-                <w:sz w:val="16"/>
-              </w:rPr>
-              <w:t xml:space="preserve">n nicht vorhandenen File lesen) </w:t>
+              <w:t xml:space="preserve">Exception (z.B. von nicht vorhandenen File lesen) </w:t>
             </w:r>
             <w:r>
               <w:rPr>
@@ -3246,53 +3083,15 @@
               <w:rPr>
                 <w:sz w:val="16"/>
               </w:rPr>
-              <w:t>C# bietet die Möglichkeit von Monitoren und Locks. Wenn ein Code</w:t>
-            </w:r>
-            <w:r>
-              <w:rPr>
-                <w:sz w:val="16"/>
-              </w:rPr>
-              <w:t>-</w:t>
-            </w:r>
-            <w:r>
-              <w:rPr>
-                <w:sz w:val="16"/>
-              </w:rPr>
-              <w:t xml:space="preserve"> Block gelockt ist, kann nur eine bestimmte Anzahl Objekte darin arbeiten. Will ein weiteres Objekt darauf zugreifen, muss es warten, bis ein Lock wieder fre</w:t>
-            </w:r>
-            <w:r>
-              <w:rPr>
-                <w:sz w:val="16"/>
-              </w:rPr>
-              <w:t xml:space="preserve">igegeben wird. Die freien Locks </w:t>
-            </w:r>
-            <w:r>
-              <w:rPr>
-                <w:sz w:val="16"/>
-              </w:rPr>
-              <w:t>w</w:t>
-            </w:r>
-            <w:r>
-              <w:rPr>
-                <w:sz w:val="16"/>
-              </w:rPr>
-              <w:t xml:space="preserve">erden im lock-pool gespeichert. </w:t>
-            </w:r>
-            <w:r>
-              <w:rPr>
-                <w:b/>
-                <w:sz w:val="16"/>
-                <w:highlight w:val="yellow"/>
-              </w:rPr>
-              <w:t>Objects wait-</w:t>
-            </w:r>
-            <w:r>
-              <w:rPr>
-                <w:b/>
-                <w:sz w:val="16"/>
-                <w:highlight w:val="yellow"/>
-              </w:rPr>
-              <w:t xml:space="preserve">pool </w:t>
+              <w:t xml:space="preserve">C# bietet die Möglichkeit von Monitoren und Locks. Wenn ein Code- Block gelockt ist, kann nur eine bestimmte Anzahl Objekte darin arbeiten. Will ein weiteres Objekt darauf zugreifen, muss es warten, bis ein Lock wieder freigegeben wird. Die freien Locks werden im lock-pool gespeichert. </w:t>
+            </w:r>
+            <w:r>
+              <w:rPr>
+                <w:b/>
+                <w:sz w:val="16"/>
+                <w:highlight w:val="yellow"/>
+              </w:rPr>
+              <w:t xml:space="preserve">Objects wait-pool </w:t>
             </w:r>
             <w:r>
               <w:rPr>
@@ -3319,8 +3118,1115 @@
         <w:tc>
           <w:tcPr>
             <w:tcW w:w="4558" w:type="dxa"/>
+            <w:vMerge w:val="restart"/>
           </w:tcPr>
-          <w:p/>
+          <w:p>
+            <w:r>
+              <w:rPr>
+                <w:noProof/>
+              </w:rPr>
+              <w:drawing>
+                <wp:inline distT="0" distB="0" distL="0" distR="0" wp14:anchorId="261BA0A9" wp14:editId="0CEF42D2">
+                  <wp:extent cx="2868295" cy="3781160"/>
+                  <wp:effectExtent l="0" t="0" r="8255" b="0"/>
+                  <wp:docPr id="10" name="Grafik 10"/>
+                  <wp:cNvGraphicFramePr>
+                    <a:graphicFrameLocks xmlns:a="http://schemas.openxmlformats.org/drawingml/2006/main" noChangeAspect="1"/>
+                  </wp:cNvGraphicFramePr>
+                  <a:graphic xmlns:a="http://schemas.openxmlformats.org/drawingml/2006/main">
+                    <a:graphicData uri="http://schemas.openxmlformats.org/drawingml/2006/picture">
+                      <pic:pic xmlns:pic="http://schemas.openxmlformats.org/drawingml/2006/picture">
+                        <pic:nvPicPr>
+                          <pic:cNvPr id="1" name=""/>
+                          <pic:cNvPicPr/>
+                        </pic:nvPicPr>
+                        <pic:blipFill>
+                          <a:blip r:embed="rId25"/>
+                          <a:stretch>
+                            <a:fillRect/>
+                          </a:stretch>
+                        </pic:blipFill>
+                        <pic:spPr>
+                          <a:xfrm>
+                            <a:off x="0" y="0"/>
+                            <a:ext cx="2920242" cy="3849640"/>
+                          </a:xfrm>
+                          <a:prstGeom prst="rect">
+                            <a:avLst/>
+                          </a:prstGeom>
+                        </pic:spPr>
+                      </pic:pic>
+                    </a:graphicData>
+                  </a:graphic>
+                </wp:inline>
+              </w:drawing>
+            </w:r>
+          </w:p>
+        </w:tc>
+      </w:tr>
+      <w:tr>
+        <w:trPr>
+          <w:trHeight w:val="602"/>
+        </w:trPr>
+        <w:tc>
+          <w:tcPr>
+            <w:tcW w:w="6658" w:type="dxa"/>
+            <w:vMerge w:val="restart"/>
+          </w:tcPr>
+          <w:p>
+            <w:pPr>
+              <w:rPr>
+                <w:noProof/>
+                <w:lang w:eastAsia="de-CH"/>
+              </w:rPr>
+            </w:pPr>
+            <w:r>
+              <w:rPr>
+                <w:b/>
+                <w:noProof/>
+                <w:sz w:val="16"/>
+                <w:highlight w:val="yellow"/>
+                <w:lang w:eastAsia="de-CH"/>
+              </w:rPr>
+              <w:t>Bedarf an Synchronisation bei Nebenläufigkeit</w:t>
+            </w:r>
+            <w:r>
+              <w:rPr>
+                <w:noProof/>
+                <w:sz w:val="16"/>
+                <w:lang w:eastAsia="de-CH"/>
+              </w:rPr>
+              <w:t xml:space="preserve"> (Wenn parallel arbeitende Programmteile auf eine gemeinsame Ressource zurgreifen wollen) </w:t>
+            </w:r>
+            <w:r>
+              <w:rPr>
+                <w:b/>
+                <w:noProof/>
+                <w:sz w:val="16"/>
+                <w:highlight w:val="yellow"/>
+                <w:lang w:eastAsia="de-CH"/>
+              </w:rPr>
+              <w:t>Unterschied Semaphor und Mutex</w:t>
+            </w:r>
+            <w:r>
+              <w:rPr>
+                <w:b/>
+                <w:noProof/>
+                <w:sz w:val="16"/>
+                <w:lang w:eastAsia="de-CH"/>
+              </w:rPr>
+              <w:t xml:space="preserve"> </w:t>
+            </w:r>
+            <w:r>
+              <w:rPr>
+                <w:noProof/>
+                <w:sz w:val="16"/>
+                <w:lang w:eastAsia="de-CH"/>
+              </w:rPr>
+              <w:t xml:space="preserve">(der Zähler Mutex kann nur die Werte 0,1 annehmen und Semaphore nicht-negative Werte) </w:t>
+            </w:r>
+            <w:r>
+              <w:rPr>
+                <w:b/>
+                <w:noProof/>
+                <w:sz w:val="16"/>
+                <w:highlight w:val="yellow"/>
+                <w:lang w:eastAsia="de-CH"/>
+              </w:rPr>
+              <w:t>Speziell an Sempaphor und Mutex</w:t>
+            </w:r>
+            <w:r>
+              <w:rPr>
+                <w:noProof/>
+                <w:sz w:val="16"/>
+                <w:lang w:eastAsia="de-CH"/>
+              </w:rPr>
+              <w:t xml:space="preserve"> (sind geschützte Instanzen(Zähler) deren Operationen atomar ausgeführt werden) </w:t>
+            </w:r>
+            <w:r>
+              <w:rPr>
+                <w:b/>
+                <w:noProof/>
+                <w:sz w:val="16"/>
+                <w:highlight w:val="yellow"/>
+                <w:lang w:eastAsia="de-CH"/>
+              </w:rPr>
+              <w:t>Einsatz</w:t>
+            </w:r>
+            <w:r>
+              <w:rPr>
+                <w:noProof/>
+                <w:sz w:val="16"/>
+                <w:lang w:eastAsia="de-CH"/>
+              </w:rPr>
+              <w:t xml:space="preserve"> (Mutex: Schreibender Zugriff auf gemeinesame Ressourcen, Datenbank Speicher, I/O Einheiten; Semaphor: Lesender Zugriff auf gemeinsame Ressourcen die begrenzt sind. Produzenten/Konsumenten Aufgaben, Bounded Buffer, Message-Passing, Channels) </w:t>
+            </w:r>
+            <w:r>
+              <w:rPr>
+                <w:b/>
+                <w:noProof/>
+                <w:sz w:val="16"/>
+                <w:highlight w:val="yellow"/>
+                <w:lang w:eastAsia="de-CH"/>
+              </w:rPr>
+              <w:t>Prozess</w:t>
+            </w:r>
+            <w:r>
+              <w:rPr>
+                <w:b/>
+                <w:noProof/>
+                <w:sz w:val="16"/>
+                <w:lang w:eastAsia="de-CH"/>
+              </w:rPr>
+              <w:t xml:space="preserve"> </w:t>
+            </w:r>
+            <w:r>
+              <w:rPr>
+                <w:noProof/>
+                <w:sz w:val="16"/>
+                <w:lang w:eastAsia="de-CH"/>
+              </w:rPr>
+              <w:t>(Zugriff auf eigene Ressource -&gt; Speicher, P</w:t>
+            </w:r>
+            <w:bookmarkStart w:id="0" w:name="_GoBack"/>
+            <w:bookmarkEnd w:id="0"/>
+            <w:r>
+              <w:rPr>
+                <w:noProof/>
+                <w:sz w:val="16"/>
+                <w:lang w:eastAsia="de-CH"/>
+              </w:rPr>
+              <w:t xml:space="preserve">rozessoren, I/O) </w:t>
+            </w:r>
+            <w:r>
+              <w:rPr>
+                <w:b/>
+                <w:noProof/>
+                <w:sz w:val="16"/>
+                <w:highlight w:val="yellow"/>
+                <w:lang w:eastAsia="de-CH"/>
+              </w:rPr>
+              <w:t>Thread</w:t>
+            </w:r>
+            <w:r>
+              <w:rPr>
+                <w:b/>
+                <w:noProof/>
+                <w:sz w:val="16"/>
+                <w:lang w:eastAsia="de-CH"/>
+              </w:rPr>
+              <w:t xml:space="preserve"> </w:t>
+            </w:r>
+            <w:r>
+              <w:rPr>
+                <w:noProof/>
+                <w:sz w:val="16"/>
+                <w:lang w:eastAsia="de-CH"/>
+              </w:rPr>
+              <w:t>(teilt sich Ressourcen mit anderen Threads)</w:t>
+            </w:r>
+            <w:r>
+              <w:rPr>
+                <w:noProof/>
+                <w:sz w:val="16"/>
+                <w:lang w:eastAsia="de-CH"/>
+              </w:rPr>
+              <w:t xml:space="preserve"> </w:t>
+            </w:r>
+            <w:r>
+              <w:rPr>
+                <w:b/>
+                <w:noProof/>
+                <w:sz w:val="16"/>
+                <w:highlight w:val="yellow"/>
+                <w:lang w:eastAsia="de-CH"/>
+              </w:rPr>
+              <w:t>Sicherheit bei</w:t>
+            </w:r>
+            <w:r>
+              <w:rPr>
+                <w:b/>
+                <w:noProof/>
+                <w:sz w:val="16"/>
+                <w:highlight w:val="yellow"/>
+                <w:lang w:eastAsia="de-CH"/>
+              </w:rPr>
+              <w:t xml:space="preserve"> nebenläufigen Programmen</w:t>
+            </w:r>
+            <w:r>
+              <w:rPr>
+                <w:b/>
+                <w:noProof/>
+                <w:sz w:val="16"/>
+                <w:lang w:eastAsia="de-CH"/>
+              </w:rPr>
+              <w:t xml:space="preserve"> </w:t>
+            </w:r>
+            <w:r>
+              <w:rPr>
+                <w:noProof/>
+                <w:sz w:val="16"/>
+                <w:lang w:eastAsia="de-CH"/>
+              </w:rPr>
+              <w:t>(keine Verklemmung (Deadlock) durch gegenseitige Zugriffe (Interferenzen) in kritischen Bereichen)</w:t>
+            </w:r>
+            <w:r>
+              <w:rPr>
+                <w:noProof/>
+                <w:sz w:val="16"/>
+                <w:lang w:eastAsia="de-CH"/>
+              </w:rPr>
+              <w:t xml:space="preserve"> </w:t>
+            </w:r>
+            <w:r>
+              <w:rPr>
+                <w:b/>
+                <w:noProof/>
+                <w:sz w:val="16"/>
+                <w:highlight w:val="yellow"/>
+                <w:lang w:eastAsia="de-CH"/>
+              </w:rPr>
+              <w:t>Lebendigkeit</w:t>
+            </w:r>
+            <w:r>
+              <w:rPr>
+                <w:b/>
+                <w:noProof/>
+                <w:sz w:val="16"/>
+                <w:lang w:eastAsia="de-CH"/>
+              </w:rPr>
+              <w:t xml:space="preserve"> </w:t>
+            </w:r>
+            <w:r>
+              <w:rPr>
+                <w:noProof/>
+                <w:sz w:val="16"/>
+                <w:lang w:eastAsia="de-CH"/>
+              </w:rPr>
+              <w:t>(Kein Livelock, jeder Programmteil erhält eine faire Chance ausgeführt zu werden. -&gt; unconditionaly fair, weak fair and strong fair.</w:t>
+            </w:r>
+          </w:p>
+        </w:tc>
+        <w:tc>
+          <w:tcPr>
+            <w:tcW w:w="4558" w:type="dxa"/>
+            <w:vMerge/>
+          </w:tcPr>
+          <w:p>
+            <w:pPr>
+              <w:rPr>
+                <w:noProof/>
+              </w:rPr>
+            </w:pPr>
+          </w:p>
+        </w:tc>
+      </w:tr>
+      <w:tr>
+        <w:trPr>
+          <w:trHeight w:val="1119"/>
+        </w:trPr>
+        <w:tc>
+          <w:tcPr>
+            <w:tcW w:w="6658" w:type="dxa"/>
+            <w:vMerge/>
+          </w:tcPr>
+          <w:p>
+            <w:pPr>
+              <w:rPr>
+                <w:noProof/>
+                <w:sz w:val="16"/>
+                <w:lang w:eastAsia="de-CH"/>
+              </w:rPr>
+            </w:pPr>
+          </w:p>
+        </w:tc>
+        <w:tc>
+          <w:tcPr>
+            <w:tcW w:w="4558" w:type="dxa"/>
+            <w:vMerge w:val="restart"/>
+          </w:tcPr>
+          <w:p>
+            <w:pPr>
+              <w:rPr>
+                <w:sz w:val="16"/>
+              </w:rPr>
+            </w:pPr>
+            <w:r>
+              <w:rPr>
+                <w:sz w:val="16"/>
+              </w:rPr>
+              <w:t>(1)</w:t>
+            </w:r>
+            <w:r>
+              <w:rPr>
+                <w:sz w:val="16"/>
+              </w:rPr>
+              <w:t xml:space="preserve">Welches werden die Prozesse der Mehrprozess Lösung sein? </w:t>
+            </w:r>
+            <w:r>
+              <w:rPr>
+                <w:sz w:val="16"/>
+              </w:rPr>
+              <w:t>(2)Wo sind Programmänderungen/Erweiterungen zu machen?</w:t>
+            </w:r>
+          </w:p>
+          <w:tbl>
+            <w:tblPr>
+              <w:tblStyle w:val="Tabellenraster"/>
+              <w:tblW w:w="0" w:type="auto"/>
+              <w:tblLayout w:type="fixed"/>
+              <w:tblLook w:val="04A0" w:firstRow="1" w:lastRow="0" w:firstColumn="1" w:lastColumn="0" w:noHBand="0" w:noVBand="1"/>
+            </w:tblPr>
+            <w:tblGrid>
+              <w:gridCol w:w="4332"/>
+            </w:tblGrid>
+            <w:tr>
+              <w:tc>
+                <w:tcPr>
+                  <w:tcW w:w="4332" w:type="dxa"/>
+                </w:tcPr>
+                <w:p>
+                  <w:pPr>
+                    <w:rPr>
+                      <w:sz w:val="16"/>
+                    </w:rPr>
+                  </w:pPr>
+                  <w:r>
+                    <w:rPr>
+                      <w:sz w:val="16"/>
+                    </w:rPr>
+                    <w:t>Klasse RaceHorse und Turf weden zu prozessen</w:t>
+                  </w:r>
+                </w:p>
+              </w:tc>
+            </w:tr>
+            <w:tr>
+              <w:tc>
+                <w:tcPr>
+                  <w:tcW w:w="4332" w:type="dxa"/>
+                </w:tcPr>
+                <w:p>
+                  <w:pPr>
+                    <w:rPr>
+                      <w:sz w:val="16"/>
+                    </w:rPr>
+                  </w:pPr>
+                  <w:r>
+                    <w:rPr>
+                      <w:sz w:val="16"/>
+                    </w:rPr>
+                    <w:t>Klasse RaceHorse mit main-Methode ergänzen</w:t>
+                  </w:r>
+                </w:p>
+              </w:tc>
+            </w:tr>
+          </w:tbl>
+          <w:p>
+            <w:pPr>
+              <w:rPr>
+                <w:sz w:val="16"/>
+              </w:rPr>
+            </w:pPr>
+            <w:r>
+              <w:rPr>
+                <w:sz w:val="16"/>
+              </w:rPr>
+              <w:t>Wo/Wie stellen Sie die prozessübergreifende Synchronisation dar?</w:t>
+            </w:r>
+          </w:p>
+          <w:tbl>
+            <w:tblPr>
+              <w:tblStyle w:val="Tabellenraster"/>
+              <w:tblW w:w="0" w:type="auto"/>
+              <w:tblLayout w:type="fixed"/>
+              <w:tblLook w:val="04A0" w:firstRow="1" w:lastRow="0" w:firstColumn="1" w:lastColumn="0" w:noHBand="0" w:noVBand="1"/>
+            </w:tblPr>
+            <w:tblGrid>
+              <w:gridCol w:w="4332"/>
+            </w:tblGrid>
+            <w:tr>
+              <w:tc>
+                <w:tcPr>
+                  <w:tcW w:w="4332" w:type="dxa"/>
+                </w:tcPr>
+                <w:p>
+                  <w:pPr>
+                    <w:rPr>
+                      <w:sz w:val="16"/>
+                    </w:rPr>
+                  </w:pPr>
+                  <w:r>
+                    <w:rPr>
+                      <w:sz w:val="16"/>
+                    </w:rPr>
+                    <w:t>Das EventWaitHadle in der Klasse Latch ändern und Name eines systemweiten Synchronisationsereignisses definieren.</w:t>
+                  </w:r>
+                </w:p>
+                <w:p>
+                  <w:pPr>
+                    <w:rPr>
+                      <w:i/>
+                      <w:sz w:val="16"/>
+                      <w:lang w:val="en-GB"/>
+                    </w:rPr>
+                  </w:pPr>
+                  <w:r>
+                    <w:rPr>
+                      <w:i/>
+                      <w:sz w:val="16"/>
+                      <w:lang w:val="en-GB"/>
+                    </w:rPr>
+                    <w:t>Even</w:t>
+                  </w:r>
+                  <w:r>
+                    <w:rPr>
+                      <w:i/>
+                      <w:sz w:val="16"/>
+                      <w:lang w:val="en-GB"/>
+                    </w:rPr>
+                    <w:t>tWaitHandle signal = new EventWa</w:t>
+                  </w:r>
+                  <w:r>
+                    <w:rPr>
+                      <w:i/>
+                      <w:sz w:val="16"/>
+                      <w:lang w:val="en-GB"/>
+                    </w:rPr>
+                    <w:t>itHandle(false, EventResetMode.ManualReset, «hslu.prgsy.latch»);</w:t>
+                  </w:r>
+                </w:p>
+              </w:tc>
+            </w:tr>
+          </w:tbl>
+          <w:p>
+            <w:pPr>
+              <w:rPr>
+                <w:sz w:val="16"/>
+              </w:rPr>
+            </w:pPr>
+            <w:r>
+              <w:rPr>
+                <w:sz w:val="16"/>
+              </w:rPr>
+              <w:t>Der Start der Rennpferd-Threads war ein Problem, deshalb wurde Thread.Sleep(500); in Zeile 44 eingefügt. Wie wird das Problem in der Mehrprozess Lösung behoben?</w:t>
+            </w:r>
+          </w:p>
+          <w:tbl>
+            <w:tblPr>
+              <w:tblStyle w:val="Tabellenraster"/>
+              <w:tblW w:w="0" w:type="auto"/>
+              <w:tblLayout w:type="fixed"/>
+              <w:tblLook w:val="04A0" w:firstRow="1" w:lastRow="0" w:firstColumn="1" w:lastColumn="0" w:noHBand="0" w:noVBand="1"/>
+            </w:tblPr>
+            <w:tblGrid>
+              <w:gridCol w:w="4332"/>
+            </w:tblGrid>
+            <w:tr>
+              <w:tc>
+                <w:tcPr>
+                  <w:tcW w:w="4332" w:type="dxa"/>
+                </w:tcPr>
+                <w:p>
+                  <w:pPr>
+                    <w:rPr>
+                      <w:sz w:val="16"/>
+                    </w:rPr>
+                  </w:pPr>
+                  <w:r>
+                    <w:rPr>
+                      <w:sz w:val="16"/>
+                    </w:rPr>
+                    <w:t>Warten durch Console.ReadLine(); statt Sleep</w:t>
+                  </w:r>
+                </w:p>
+                <w:p>
+                  <w:pPr>
+                    <w:rPr>
+                      <w:sz w:val="16"/>
+                    </w:rPr>
+                  </w:pPr>
+                  <w:r>
+                    <w:rPr>
+                      <w:sz w:val="16"/>
+                    </w:rPr>
+                    <w:t>Ein Array von EventWaitHandler. Jedes RaceHorse Objekt erhält ein Array-Element und ruft in der Latch Methode Acquire(Erwerb) das set des EventWaitHandlers auf. Turf wartet mit WaitAll auf alle Array-Elemente.</w:t>
+                  </w:r>
+                </w:p>
+              </w:tc>
+            </w:tr>
+          </w:tbl>
+          <w:p>
+            <w:pPr>
+              <w:rPr>
+                <w:sz w:val="16"/>
+              </w:rPr>
+            </w:pPr>
+            <w:r>
+              <w:rPr>
+                <w:sz w:val="16"/>
+              </w:rPr>
+              <w:t>Ist das Rennen nun gerechter, als bei der Einzelprozess Lösung?</w:t>
+            </w:r>
+          </w:p>
+          <w:tbl>
+            <w:tblPr>
+              <w:tblStyle w:val="Tabellenraster"/>
+              <w:tblW w:w="0" w:type="auto"/>
+              <w:tblLayout w:type="fixed"/>
+              <w:tblLook w:val="04A0" w:firstRow="1" w:lastRow="0" w:firstColumn="1" w:lastColumn="0" w:noHBand="0" w:noVBand="1"/>
+            </w:tblPr>
+            <w:tblGrid>
+              <w:gridCol w:w="4332"/>
+            </w:tblGrid>
+            <w:tr>
+              <w:tc>
+                <w:tcPr>
+                  <w:tcW w:w="4332" w:type="dxa"/>
+                </w:tcPr>
+                <w:p>
+                  <w:pPr>
+                    <w:rPr>
+                      <w:sz w:val="16"/>
+                    </w:rPr>
+                  </w:pPr>
+                  <w:r>
+                    <w:rPr>
+                      <w:sz w:val="16"/>
+                    </w:rPr>
+                    <w:t>Nein! Es gelten die gleichen Bedingungen wie bei der Thread Lösung. Das EventWaitHandle der Klasse Latch besitzt einen Object-Wait und Lock-Pool durhc die alle Signalisation geht.</w:t>
+                  </w:r>
+                </w:p>
+              </w:tc>
+            </w:tr>
+          </w:tbl>
+          <w:p>
+            <w:pPr>
+              <w:rPr>
+                <w:sz w:val="16"/>
+              </w:rPr>
+            </w:pPr>
+          </w:p>
+          <w:p>
+            <w:pPr>
+              <w:rPr>
+                <w:sz w:val="16"/>
+              </w:rPr>
+            </w:pPr>
+          </w:p>
+        </w:tc>
+      </w:tr>
+      <w:tr>
+        <w:trPr>
+          <w:trHeight w:val="2736"/>
+        </w:trPr>
+        <w:tc>
+          <w:tcPr>
+            <w:tcW w:w="6658" w:type="dxa"/>
+          </w:tcPr>
+          <w:p>
+            <w:pPr>
+              <w:rPr>
+                <w:b/>
+                <w:noProof/>
+                <w:sz w:val="16"/>
+                <w:lang w:eastAsia="de-CH"/>
+              </w:rPr>
+            </w:pPr>
+            <w:r>
+              <w:rPr>
+                <w:noProof/>
+              </w:rPr>
+              <w:drawing>
+                <wp:inline distT="0" distB="0" distL="0" distR="0" wp14:anchorId="58F2B186" wp14:editId="719136DF">
+                  <wp:extent cx="3813309" cy="2781300"/>
+                  <wp:effectExtent l="0" t="0" r="0" b="0"/>
+                  <wp:docPr id="12" name="Grafik 12"/>
+                  <wp:cNvGraphicFramePr>
+                    <a:graphicFrameLocks xmlns:a="http://schemas.openxmlformats.org/drawingml/2006/main" noChangeAspect="1"/>
+                  </wp:cNvGraphicFramePr>
+                  <a:graphic xmlns:a="http://schemas.openxmlformats.org/drawingml/2006/main">
+                    <a:graphicData uri="http://schemas.openxmlformats.org/drawingml/2006/picture">
+                      <pic:pic xmlns:pic="http://schemas.openxmlformats.org/drawingml/2006/picture">
+                        <pic:nvPicPr>
+                          <pic:cNvPr id="1" name=""/>
+                          <pic:cNvPicPr/>
+                        </pic:nvPicPr>
+                        <pic:blipFill>
+                          <a:blip r:embed="rId26"/>
+                          <a:stretch>
+                            <a:fillRect/>
+                          </a:stretch>
+                        </pic:blipFill>
+                        <pic:spPr>
+                          <a:xfrm>
+                            <a:off x="0" y="0"/>
+                            <a:ext cx="3879615" cy="2829662"/>
+                          </a:xfrm>
+                          <a:prstGeom prst="rect">
+                            <a:avLst/>
+                          </a:prstGeom>
+                        </pic:spPr>
+                      </pic:pic>
+                    </a:graphicData>
+                  </a:graphic>
+                </wp:inline>
+              </w:drawing>
+            </w:r>
+          </w:p>
+          <w:p>
+            <w:pPr>
+              <w:rPr>
+                <w:noProof/>
+                <w:sz w:val="16"/>
+                <w:lang w:eastAsia="de-CH"/>
+              </w:rPr>
+            </w:pPr>
+            <w:r>
+              <w:rPr>
+                <w:noProof/>
+                <w:sz w:val="16"/>
+                <w:lang w:eastAsia="de-CH"/>
+              </w:rPr>
+              <w:t>Welche Einschränkungen besitzt die Klasse SimpleCheckDate?</w:t>
+            </w:r>
+          </w:p>
+          <w:tbl>
+            <w:tblPr>
+              <w:tblStyle w:val="Tabellenraster"/>
+              <w:tblW w:w="0" w:type="auto"/>
+              <w:tblLayout w:type="fixed"/>
+              <w:tblLook w:val="04A0" w:firstRow="1" w:lastRow="0" w:firstColumn="1" w:lastColumn="0" w:noHBand="0" w:noVBand="1"/>
+            </w:tblPr>
+            <w:tblGrid>
+              <w:gridCol w:w="6244"/>
+            </w:tblGrid>
+            <w:tr>
+              <w:tc>
+                <w:tcPr>
+                  <w:tcW w:w="6244" w:type="dxa"/>
+                </w:tcPr>
+                <w:p>
+                  <w:pPr>
+                    <w:rPr>
+                      <w:i/>
+                      <w:noProof/>
+                      <w:sz w:val="16"/>
+                      <w:lang w:eastAsia="de-CH"/>
+                    </w:rPr>
+                  </w:pPr>
+                  <w:r>
+                    <w:rPr>
+                      <w:noProof/>
+                      <w:sz w:val="16"/>
+                      <w:lang w:eastAsia="de-CH"/>
+                    </w:rPr>
+                    <w:t xml:space="preserve">EchoSever ist blockierend, d.h. er kann nur immer einen Client zur gleichen Zeit bearbeiten. </w:t>
+                  </w:r>
+                  <w:r>
+                    <w:rPr>
+                      <w:i/>
+                      <w:noProof/>
+                      <w:sz w:val="16"/>
+                      <w:lang w:eastAsia="de-CH"/>
+                    </w:rPr>
+                    <w:t>TcPClient client = listen.AcceptTcpClient();</w:t>
+                  </w:r>
+                  <w:r>
+                    <w:rPr>
+                      <w:i/>
+                      <w:noProof/>
+                      <w:sz w:val="16"/>
+                      <w:lang w:eastAsia="de-CH"/>
+                    </w:rPr>
+                    <w:t xml:space="preserve"> </w:t>
+                  </w:r>
+                </w:p>
+                <w:p>
+                  <w:pPr>
+                    <w:rPr>
+                      <w:noProof/>
+                      <w:sz w:val="16"/>
+                      <w:lang w:eastAsia="de-CH"/>
+                    </w:rPr>
+                  </w:pPr>
+                  <w:r>
+                    <w:rPr>
+                      <w:noProof/>
+                      <w:sz w:val="16"/>
+                      <w:lang w:eastAsia="de-CH"/>
+                    </w:rPr>
+                    <w:t>EchoServer ist nicht skalierbar, nicht stabil und stützt bei einem Fehler ab. (Behandelt nur TCP-Sockets) Es können nur C# Objekte verarbeitet werden.</w:t>
+                  </w:r>
+                </w:p>
+              </w:tc>
+            </w:tr>
+          </w:tbl>
+          <w:p>
+            <w:pPr>
+              <w:rPr>
+                <w:noProof/>
+                <w:sz w:val="16"/>
+                <w:lang w:eastAsia="de-CH"/>
+              </w:rPr>
+            </w:pPr>
+            <w:r>
+              <w:rPr>
+                <w:noProof/>
+                <w:sz w:val="16"/>
+                <w:lang w:eastAsia="de-CH"/>
+              </w:rPr>
+              <w:t>Mit welchem Konstrukt könnte eine Einschränkung von SimpleCheckDate behoben werden?</w:t>
+            </w:r>
+          </w:p>
+          <w:tbl>
+            <w:tblPr>
+              <w:tblStyle w:val="Tabellenraster"/>
+              <w:tblW w:w="0" w:type="auto"/>
+              <w:tblLayout w:type="fixed"/>
+              <w:tblLook w:val="04A0" w:firstRow="1" w:lastRow="0" w:firstColumn="1" w:lastColumn="0" w:noHBand="0" w:noVBand="1"/>
+            </w:tblPr>
+            <w:tblGrid>
+              <w:gridCol w:w="6244"/>
+            </w:tblGrid>
+            <w:tr>
+              <w:tc>
+                <w:tcPr>
+                  <w:tcW w:w="6244" w:type="dxa"/>
+                </w:tcPr>
+                <w:p>
+                  <w:pPr>
+                    <w:rPr>
+                      <w:noProof/>
+                      <w:sz w:val="16"/>
+                      <w:lang w:eastAsia="de-CH"/>
+                    </w:rPr>
+                  </w:pPr>
+                  <w:r>
+                    <w:rPr>
+                      <w:noProof/>
+                      <w:sz w:val="16"/>
+                      <w:lang w:eastAsia="de-CH"/>
+                    </w:rPr>
+                    <w:t>Handler (blockierend), Executor (skalierbar)</w:t>
+                  </w:r>
+                </w:p>
+              </w:tc>
+            </w:tr>
+          </w:tbl>
+          <w:p>
+            <w:pPr>
+              <w:rPr>
+                <w:noProof/>
+                <w:sz w:val="16"/>
+                <w:lang w:eastAsia="de-CH"/>
+              </w:rPr>
+            </w:pPr>
+            <w:r>
+              <w:rPr>
+                <w:noProof/>
+                <w:sz w:val="16"/>
+                <w:lang w:eastAsia="de-CH"/>
+              </w:rPr>
+              <w:t>Unhandled Exception: System.Net.Sockets.SocketException: Normalerweise darf jede Socketadresse (Protokoll, Netzwerkadresse oder Anschluss) nur jeweils einmal verwendet werden.</w:t>
+            </w:r>
+          </w:p>
+          <w:tbl>
+            <w:tblPr>
+              <w:tblStyle w:val="Tabellenraster"/>
+              <w:tblW w:w="0" w:type="auto"/>
+              <w:tblLayout w:type="fixed"/>
+              <w:tblLook w:val="04A0" w:firstRow="1" w:lastRow="0" w:firstColumn="1" w:lastColumn="0" w:noHBand="0" w:noVBand="1"/>
+            </w:tblPr>
+            <w:tblGrid>
+              <w:gridCol w:w="6244"/>
+            </w:tblGrid>
+            <w:tr>
+              <w:tc>
+                <w:tcPr>
+                  <w:tcW w:w="6244" w:type="dxa"/>
+                </w:tcPr>
+                <w:p>
+                  <w:pPr>
+                    <w:rPr>
+                      <w:noProof/>
+                      <w:sz w:val="16"/>
+                      <w:lang w:eastAsia="de-CH"/>
+                    </w:rPr>
+                  </w:pPr>
+                  <w:r>
+                    <w:rPr>
+                      <w:noProof/>
+                      <w:sz w:val="16"/>
+                      <w:lang w:eastAsia="de-CH"/>
+                    </w:rPr>
+                    <w:t>Der Port ist bereits druch einen andern Server belegt.</w:t>
+                  </w:r>
+                </w:p>
+              </w:tc>
+            </w:tr>
+          </w:tbl>
+          <w:p>
+            <w:pPr>
+              <w:rPr>
+                <w:noProof/>
+                <w:sz w:val="16"/>
+                <w:lang w:eastAsia="de-CH"/>
+              </w:rPr>
+            </w:pPr>
+            <w:r>
+              <w:rPr>
+                <w:noProof/>
+                <w:sz w:val="16"/>
+                <w:lang w:eastAsia="de-CH"/>
+              </w:rPr>
+              <w:t>Wie und mit welchen Parametern starten Sie das Telnet?</w:t>
+            </w:r>
+          </w:p>
+          <w:tbl>
+            <w:tblPr>
+              <w:tblStyle w:val="Tabellenraster"/>
+              <w:tblW w:w="0" w:type="auto"/>
+              <w:tblLayout w:type="fixed"/>
+              <w:tblLook w:val="04A0" w:firstRow="1" w:lastRow="0" w:firstColumn="1" w:lastColumn="0" w:noHBand="0" w:noVBand="1"/>
+            </w:tblPr>
+            <w:tblGrid>
+              <w:gridCol w:w="6244"/>
+            </w:tblGrid>
+            <w:tr>
+              <w:tc>
+                <w:tcPr>
+                  <w:tcW w:w="6244" w:type="dxa"/>
+                </w:tcPr>
+                <w:p>
+                  <w:pPr>
+                    <w:rPr>
+                      <w:noProof/>
+                      <w:sz w:val="16"/>
+                      <w:lang w:eastAsia="de-CH"/>
+                    </w:rPr>
+                  </w:pPr>
+                  <w:r>
+                    <w:rPr>
+                      <w:noProof/>
+                      <w:sz w:val="16"/>
+                      <w:lang w:eastAsia="de-CH"/>
+                    </w:rPr>
+                    <w:t>telnet IP(oder localhost)  4711, im telnet mit «open»</w:t>
+                  </w:r>
+                  <w:r>
+                    <w:rPr>
+                      <w:noProof/>
+                      <w:sz w:val="16"/>
+                      <w:lang w:eastAsia="de-CH"/>
+                    </w:rPr>
+                    <w:t xml:space="preserve"> beginnnen</w:t>
+                  </w:r>
+                </w:p>
+              </w:tc>
+            </w:tr>
+          </w:tbl>
+          <w:p>
+            <w:pPr>
+              <w:rPr>
+                <w:noProof/>
+                <w:sz w:val="16"/>
+                <w:lang w:eastAsia="de-CH"/>
+              </w:rPr>
+            </w:pPr>
+            <w:r>
+              <w:rPr>
+                <w:noProof/>
+                <w:sz w:val="16"/>
+                <w:lang w:eastAsia="de-CH"/>
+              </w:rPr>
+              <w:t>Was müssen Sie im Telnet tun, damit Sie auch eine Antwort erhalten?</w:t>
+            </w:r>
+          </w:p>
+          <w:tbl>
+            <w:tblPr>
+              <w:tblStyle w:val="Tabellenraster"/>
+              <w:tblW w:w="0" w:type="auto"/>
+              <w:tblLayout w:type="fixed"/>
+              <w:tblLook w:val="04A0" w:firstRow="1" w:lastRow="0" w:firstColumn="1" w:lastColumn="0" w:noHBand="0" w:noVBand="1"/>
+            </w:tblPr>
+            <w:tblGrid>
+              <w:gridCol w:w="6244"/>
+            </w:tblGrid>
+            <w:tr>
+              <w:tc>
+                <w:tcPr>
+                  <w:tcW w:w="6244" w:type="dxa"/>
+                </w:tcPr>
+                <w:p>
+                  <w:pPr>
+                    <w:rPr>
+                      <w:noProof/>
+                      <w:sz w:val="16"/>
+                      <w:lang w:eastAsia="de-CH"/>
+                    </w:rPr>
+                  </w:pPr>
+                  <w:r>
+                    <w:rPr>
+                      <w:noProof/>
+                      <w:sz w:val="16"/>
+                      <w:lang w:eastAsia="de-CH"/>
+                    </w:rPr>
+                    <w:t>Irgendwas eingeben + CR (Enter) -&gt; man erhält immer eine Antwort</w:t>
+                  </w:r>
+                </w:p>
+              </w:tc>
+            </w:tr>
+          </w:tbl>
+          <w:p>
+            <w:pPr>
+              <w:rPr>
+                <w:noProof/>
+                <w:sz w:val="16"/>
+                <w:lang w:eastAsia="de-CH"/>
+              </w:rPr>
+            </w:pPr>
+            <w:r>
+              <w:rPr>
+                <w:noProof/>
+                <w:sz w:val="16"/>
+                <w:lang w:eastAsia="de-CH"/>
+              </w:rPr>
+              <w:t>Wenn der Client ein Web Browser ist und Kontakt mit SimpleCheckDate aufnimmt. Wie sieht die Anfrage aus, was passiert dann und warum?</w:t>
+            </w:r>
+          </w:p>
+          <w:tbl>
+            <w:tblPr>
+              <w:tblStyle w:val="Tabellenraster"/>
+              <w:tblW w:w="0" w:type="auto"/>
+              <w:tblLayout w:type="fixed"/>
+              <w:tblLook w:val="04A0" w:firstRow="1" w:lastRow="0" w:firstColumn="1" w:lastColumn="0" w:noHBand="0" w:noVBand="1"/>
+            </w:tblPr>
+            <w:tblGrid>
+              <w:gridCol w:w="6244"/>
+            </w:tblGrid>
+            <w:tr>
+              <w:tc>
+                <w:tcPr>
+                  <w:tcW w:w="6244" w:type="dxa"/>
+                </w:tcPr>
+                <w:p>
+                  <w:pPr>
+                    <w:rPr>
+                      <w:noProof/>
+                      <w:sz w:val="16"/>
+                      <w:lang w:eastAsia="de-CH"/>
+                    </w:rPr>
+                  </w:pPr>
+                  <w:hyperlink r:id="rId27" w:history="1">
+                    <w:r>
+                      <w:rPr>
+                        <w:rStyle w:val="Hyperlink"/>
+                        <w:noProof/>
+                        <w:color w:val="auto"/>
+                        <w:sz w:val="16"/>
+                        <w:u w:val="none"/>
+                        <w:lang w:eastAsia="de-CH"/>
+                      </w:rPr>
+                      <w:t>http://localhost:4711/12.3.04</w:t>
+                    </w:r>
+                  </w:hyperlink>
+                  <w:r>
+                    <w:rPr>
+                      <w:noProof/>
+                      <w:sz w:val="16"/>
+                      <w:lang w:eastAsia="de-CH"/>
+                    </w:rPr>
+                    <w:t xml:space="preserve">, </w:t>
+                  </w:r>
+                  <w:r>
+                    <w:rPr>
+                      <w:noProof/>
+                      <w:sz w:val="16"/>
+                      <w:lang w:eastAsia="de-CH"/>
+                    </w:rPr>
+                    <w:t>String wird nicht als gültiges Datum erkannt. http Kommando wird als request Zeile eingelesen.</w:t>
+                  </w:r>
+                </w:p>
+              </w:tc>
+            </w:tr>
+          </w:tbl>
+          <w:p>
+            <w:pPr>
+              <w:rPr>
+                <w:noProof/>
+                <w:sz w:val="16"/>
+                <w:lang w:eastAsia="de-CH"/>
+              </w:rPr>
+            </w:pPr>
+            <w:r>
+              <w:rPr>
+                <w:noProof/>
+                <w:sz w:val="16"/>
+                <w:lang w:eastAsia="de-CH"/>
+              </w:rPr>
+              <w:t>Wenn Sie einen Client für den SimpleCheckDate Server schreiben müssen. Wie muss die Socket Verbindung auf der Client-Seite erzeugt werden?</w:t>
+            </w:r>
+          </w:p>
+          <w:tbl>
+            <w:tblPr>
+              <w:tblStyle w:val="Tabellenraster"/>
+              <w:tblW w:w="0" w:type="auto"/>
+              <w:tblLayout w:type="fixed"/>
+              <w:tblLook w:val="04A0" w:firstRow="1" w:lastRow="0" w:firstColumn="1" w:lastColumn="0" w:noHBand="0" w:noVBand="1"/>
+            </w:tblPr>
+            <w:tblGrid>
+              <w:gridCol w:w="6244"/>
+            </w:tblGrid>
+            <w:tr>
+              <w:tc>
+                <w:tcPr>
+                  <w:tcW w:w="6244" w:type="dxa"/>
+                </w:tcPr>
+                <w:p>
+                  <w:pPr>
+                    <w:rPr>
+                      <w:noProof/>
+                      <w:sz w:val="16"/>
+                      <w:highlight w:val="yellow"/>
+                      <w:lang w:eastAsia="de-CH"/>
+                    </w:rPr>
+                  </w:pPr>
+                  <w:r>
+                    <w:rPr>
+                      <w:noProof/>
+                      <w:sz w:val="16"/>
+                      <w:lang w:eastAsia="de-CH"/>
+                    </w:rPr>
+                    <w:t>new TcpClient(host, port);</w:t>
+                  </w:r>
+                </w:p>
+              </w:tc>
+            </w:tr>
+          </w:tbl>
+          <w:p>
+            <w:pPr>
+              <w:rPr>
+                <w:b/>
+                <w:noProof/>
+                <w:sz w:val="16"/>
+                <w:highlight w:val="yellow"/>
+                <w:lang w:eastAsia="de-CH"/>
+              </w:rPr>
+            </w:pPr>
+          </w:p>
+        </w:tc>
+        <w:tc>
+          <w:tcPr>
+            <w:tcW w:w="4558" w:type="dxa"/>
+            <w:vMerge/>
+          </w:tcPr>
+          <w:p>
+            <w:pPr>
+              <w:rPr>
+                <w:sz w:val="16"/>
+              </w:rPr>
+            </w:pPr>
+          </w:p>
         </w:tc>
       </w:tr>
     </w:tbl>
@@ -3336,7 +4242,7 @@
 </file>
 
 <file path=word/endnotes.xml><?xml version="1.0" encoding="utf-8"?>
-<w:endnotes xmlns:wpc="http://schemas.microsoft.com/office/word/2010/wordprocessingCanvas" xmlns:mc="http://schemas.openxmlformats.org/markup-compatibility/2006" xmlns:o="urn:schemas-microsoft-com:office:office" xmlns:r="http://schemas.openxmlformats.org/officeDocument/2006/relationships" xmlns:m="http://schemas.openxmlformats.org/officeDocument/2006/math" xmlns:v="urn:schemas-microsoft-com:vml" xmlns:wp14="http://schemas.microsoft.com/office/word/2010/wordprocessingDrawing" xmlns:wp="http://schemas.openxmlformats.org/drawingml/2006/wordprocessingDrawing" xmlns:w10="urn:schemas-microsoft-com:office:word" xmlns:w="http://schemas.openxmlformats.org/wordprocessingml/2006/main" xmlns:w14="http://schemas.microsoft.com/office/word/2010/wordml" xmlns:w15="http://schemas.microsoft.com/office/word/2012/wordml" xmlns:wpg="http://schemas.microsoft.com/office/word/2010/wordprocessingGroup" xmlns:wpi="http://schemas.microsoft.com/office/word/2010/wordprocessingInk" xmlns:wne="http://schemas.microsoft.com/office/word/2006/wordml" xmlns:wps="http://schemas.microsoft.com/office/word/2010/wordprocessingShape" mc:Ignorable="w14 w15 wp14">
+<w:endnotes xmlns:wpc="http://schemas.microsoft.com/office/word/2010/wordprocessingCanvas" xmlns:cx="http://schemas.microsoft.com/office/drawing/2014/chartex" xmlns:cx1="http://schemas.microsoft.com/office/drawing/2015/9/8/chartex" xmlns:cx2="http://schemas.microsoft.com/office/drawing/2015/10/21/chartex" xmlns:cx3="http://schemas.microsoft.com/office/drawing/2016/5/9/chartex" xmlns:cx4="http://schemas.microsoft.com/office/drawing/2016/5/10/chartex" xmlns:cx5="http://schemas.microsoft.com/office/drawing/2016/5/11/chartex" xmlns:cx6="http://schemas.microsoft.com/office/drawing/2016/5/12/chartex" xmlns:cx7="http://schemas.microsoft.com/office/drawing/2016/5/13/chartex" xmlns:cx8="http://schemas.microsoft.com/office/drawing/2016/5/14/chartex" xmlns:mc="http://schemas.openxmlformats.org/markup-compatibility/2006" xmlns:aink="http://schemas.microsoft.com/office/drawing/2016/ink" xmlns:o="urn:schemas-microsoft-com:office:office" xmlns:r="http://schemas.openxmlformats.org/officeDocument/2006/relationships" xmlns:m="http://schemas.openxmlformats.org/officeDocument/2006/math" xmlns:v="urn:schemas-microsoft-com:vml" xmlns:wp14="http://schemas.microsoft.com/office/word/2010/wordprocessingDrawing" xmlns:wp="http://schemas.openxmlformats.org/drawingml/2006/wordprocessingDrawing" xmlns:w10="urn:schemas-microsoft-com:office:word" xmlns:w="http://schemas.openxmlformats.org/wordprocessingml/2006/main" xmlns:w14="http://schemas.microsoft.com/office/word/2010/wordml" xmlns:w15="http://schemas.microsoft.com/office/word/2012/wordml" xmlns:w16se="http://schemas.microsoft.com/office/word/2015/wordml/symex" xmlns:wpg="http://schemas.microsoft.com/office/word/2010/wordprocessingGroup" xmlns:wpi="http://schemas.microsoft.com/office/word/2010/wordprocessingInk" xmlns:wne="http://schemas.microsoft.com/office/word/2006/wordml" xmlns:wps="http://schemas.microsoft.com/office/word/2010/wordprocessingShape" mc:Ignorable="w14 w15 w16se wp14">
   <w:endnote w:type="separator" w:id="-1">
     <w:p>
       <w:pPr>
@@ -3361,7 +4267,7 @@
 </file>
 
 <file path=word/footnotes.xml><?xml version="1.0" encoding="utf-8"?>
-<w:footnotes xmlns:wpc="http://schemas.microsoft.com/office/word/2010/wordprocessingCanvas" xmlns:mc="http://schemas.openxmlformats.org/markup-compatibility/2006" xmlns:o="urn:schemas-microsoft-com:office:office" xmlns:r="http://schemas.openxmlformats.org/officeDocument/2006/relationships" xmlns:m="http://schemas.openxmlformats.org/officeDocument/2006/math" xmlns:v="urn:schemas-microsoft-com:vml" xmlns:wp14="http://schemas.microsoft.com/office/word/2010/wordprocessingDrawing" xmlns:wp="http://schemas.openxmlformats.org/drawingml/2006/wordprocessingDrawing" xmlns:w10="urn:schemas-microsoft-com:office:word" xmlns:w="http://schemas.openxmlformats.org/wordprocessingml/2006/main" xmlns:w14="http://schemas.microsoft.com/office/word/2010/wordml" xmlns:w15="http://schemas.microsoft.com/office/word/2012/wordml" xmlns:wpg="http://schemas.microsoft.com/office/word/2010/wordprocessingGroup" xmlns:wpi="http://schemas.microsoft.com/office/word/2010/wordprocessingInk" xmlns:wne="http://schemas.microsoft.com/office/word/2006/wordml" xmlns:wps="http://schemas.microsoft.com/office/word/2010/wordprocessingShape" mc:Ignorable="w14 w15 wp14">
+<w:footnotes xmlns:wpc="http://schemas.microsoft.com/office/word/2010/wordprocessingCanvas" xmlns:cx="http://schemas.microsoft.com/office/drawing/2014/chartex" xmlns:cx1="http://schemas.microsoft.com/office/drawing/2015/9/8/chartex" xmlns:cx2="http://schemas.microsoft.com/office/drawing/2015/10/21/chartex" xmlns:cx3="http://schemas.microsoft.com/office/drawing/2016/5/9/chartex" xmlns:cx4="http://schemas.microsoft.com/office/drawing/2016/5/10/chartex" xmlns:cx5="http://schemas.microsoft.com/office/drawing/2016/5/11/chartex" xmlns:cx6="http://schemas.microsoft.com/office/drawing/2016/5/12/chartex" xmlns:cx7="http://schemas.microsoft.com/office/drawing/2016/5/13/chartex" xmlns:cx8="http://schemas.microsoft.com/office/drawing/2016/5/14/chartex" xmlns:mc="http://schemas.openxmlformats.org/markup-compatibility/2006" xmlns:aink="http://schemas.microsoft.com/office/drawing/2016/ink" xmlns:o="urn:schemas-microsoft-com:office:office" xmlns:r="http://schemas.openxmlformats.org/officeDocument/2006/relationships" xmlns:m="http://schemas.openxmlformats.org/officeDocument/2006/math" xmlns:v="urn:schemas-microsoft-com:vml" xmlns:wp14="http://schemas.microsoft.com/office/word/2010/wordprocessingDrawing" xmlns:wp="http://schemas.openxmlformats.org/drawingml/2006/wordprocessingDrawing" xmlns:w10="urn:schemas-microsoft-com:office:word" xmlns:w="http://schemas.openxmlformats.org/wordprocessingml/2006/main" xmlns:w14="http://schemas.microsoft.com/office/word/2010/wordml" xmlns:w15="http://schemas.microsoft.com/office/word/2012/wordml" xmlns:w16se="http://schemas.microsoft.com/office/word/2015/wordml/symex" xmlns:wpg="http://schemas.microsoft.com/office/word/2010/wordprocessingGroup" xmlns:wpi="http://schemas.microsoft.com/office/word/2010/wordprocessingInk" xmlns:wne="http://schemas.microsoft.com/office/word/2006/wordml" xmlns:wps="http://schemas.microsoft.com/office/word/2010/wordprocessingShape" mc:Ignorable="w14 w15 w16se wp14">
   <w:footnote w:type="separator" w:id="-1">
     <w:p>
       <w:pPr>
@@ -3386,7 +4292,7 @@
 </file>
 
 <file path=word/numbering.xml><?xml version="1.0" encoding="utf-8"?>
-<w:numbering xmlns:wpc="http://schemas.microsoft.com/office/word/2010/wordprocessingCanvas" xmlns:mc="http://schemas.openxmlformats.org/markup-compatibility/2006" xmlns:o="urn:schemas-microsoft-com:office:office" xmlns:r="http://schemas.openxmlformats.org/officeDocument/2006/relationships" xmlns:m="http://schemas.openxmlformats.org/officeDocument/2006/math" xmlns:v="urn:schemas-microsoft-com:vml" xmlns:wp14="http://schemas.microsoft.com/office/word/2010/wordprocessingDrawing" xmlns:wp="http://schemas.openxmlformats.org/drawingml/2006/wordprocessingDrawing" xmlns:w10="urn:schemas-microsoft-com:office:word" xmlns:w="http://schemas.openxmlformats.org/wordprocessingml/2006/main" xmlns:w14="http://schemas.microsoft.com/office/word/2010/wordml" xmlns:w15="http://schemas.microsoft.com/office/word/2012/wordml" xmlns:wpg="http://schemas.microsoft.com/office/word/2010/wordprocessingGroup" xmlns:wpi="http://schemas.microsoft.com/office/word/2010/wordprocessingInk" xmlns:wne="http://schemas.microsoft.com/office/word/2006/wordml" xmlns:wps="http://schemas.microsoft.com/office/word/2010/wordprocessingShape" mc:Ignorable="w14 w15 wp14">
+<w:numbering xmlns:wpc="http://schemas.microsoft.com/office/word/2010/wordprocessingCanvas" xmlns:cx="http://schemas.microsoft.com/office/drawing/2014/chartex" xmlns:cx1="http://schemas.microsoft.com/office/drawing/2015/9/8/chartex" xmlns:cx2="http://schemas.microsoft.com/office/drawing/2015/10/21/chartex" xmlns:cx3="http://schemas.microsoft.com/office/drawing/2016/5/9/chartex" xmlns:cx4="http://schemas.microsoft.com/office/drawing/2016/5/10/chartex" xmlns:cx5="http://schemas.microsoft.com/office/drawing/2016/5/11/chartex" xmlns:cx6="http://schemas.microsoft.com/office/drawing/2016/5/12/chartex" xmlns:cx7="http://schemas.microsoft.com/office/drawing/2016/5/13/chartex" xmlns:cx8="http://schemas.microsoft.com/office/drawing/2016/5/14/chartex" xmlns:mc="http://schemas.openxmlformats.org/markup-compatibility/2006" xmlns:aink="http://schemas.microsoft.com/office/drawing/2016/ink" xmlns:o="urn:schemas-microsoft-com:office:office" xmlns:r="http://schemas.openxmlformats.org/officeDocument/2006/relationships" xmlns:m="http://schemas.openxmlformats.org/officeDocument/2006/math" xmlns:v="urn:schemas-microsoft-com:vml" xmlns:wp14="http://schemas.microsoft.com/office/word/2010/wordprocessingDrawing" xmlns:wp="http://schemas.openxmlformats.org/drawingml/2006/wordprocessingDrawing" xmlns:w10="urn:schemas-microsoft-com:office:word" xmlns:w="http://schemas.openxmlformats.org/wordprocessingml/2006/main" xmlns:w14="http://schemas.microsoft.com/office/word/2010/wordml" xmlns:w15="http://schemas.microsoft.com/office/word/2012/wordml" xmlns:w16se="http://schemas.microsoft.com/office/word/2015/wordml/symex" xmlns:wpg="http://schemas.microsoft.com/office/word/2010/wordprocessingGroup" xmlns:wpi="http://schemas.microsoft.com/office/word/2010/wordprocessingInk" xmlns:wne="http://schemas.microsoft.com/office/word/2006/wordml" xmlns:wps="http://schemas.microsoft.com/office/word/2010/wordprocessingShape" mc:Ignorable="w14 w15 w16se wp14">
   <w:abstractNum w:abstractNumId="0" w15:restartNumberingAfterBreak="0">
     <w:nsid w:val="03307241"/>
     <w:multiLevelType w:val="hybridMultilevel"/>
@@ -3855,6 +4761,211 @@
       <w:pPr>
         <w:ind w:left="6480" w:hanging="180"/>
       </w:pPr>
+    </w:lvl>
+  </w:abstractNum>
+  <w:abstractNum w:abstractNumId="5" w15:restartNumberingAfterBreak="0">
+    <w:nsid w:val="22D738BF"/>
+    <w:multiLevelType w:val="hybridMultilevel"/>
+    <w:tmpl w:val="C8D63E6A"/>
+    <w:lvl w:ilvl="0" w:tplc="0809000F">
+      <w:start w:val="1"/>
+      <w:numFmt w:val="decimal"/>
+      <w:lvlText w:val="%1."/>
+      <w:lvlJc w:val="left"/>
+      <w:pPr>
+        <w:ind w:left="720" w:hanging="360"/>
+      </w:pPr>
+      <w:rPr>
+        <w:rFonts w:hint="default"/>
+      </w:rPr>
+    </w:lvl>
+    <w:lvl w:ilvl="1" w:tplc="08090019" w:tentative="1">
+      <w:start w:val="1"/>
+      <w:numFmt w:val="lowerLetter"/>
+      <w:lvlText w:val="%2."/>
+      <w:lvlJc w:val="left"/>
+      <w:pPr>
+        <w:ind w:left="1440" w:hanging="360"/>
+      </w:pPr>
+    </w:lvl>
+    <w:lvl w:ilvl="2" w:tplc="0809001B" w:tentative="1">
+      <w:start w:val="1"/>
+      <w:numFmt w:val="lowerRoman"/>
+      <w:lvlText w:val="%3."/>
+      <w:lvlJc w:val="right"/>
+      <w:pPr>
+        <w:ind w:left="2160" w:hanging="180"/>
+      </w:pPr>
+    </w:lvl>
+    <w:lvl w:ilvl="3" w:tplc="0809000F" w:tentative="1">
+      <w:start w:val="1"/>
+      <w:numFmt w:val="decimal"/>
+      <w:lvlText w:val="%4."/>
+      <w:lvlJc w:val="left"/>
+      <w:pPr>
+        <w:ind w:left="2880" w:hanging="360"/>
+      </w:pPr>
+    </w:lvl>
+    <w:lvl w:ilvl="4" w:tplc="08090019" w:tentative="1">
+      <w:start w:val="1"/>
+      <w:numFmt w:val="lowerLetter"/>
+      <w:lvlText w:val="%5."/>
+      <w:lvlJc w:val="left"/>
+      <w:pPr>
+        <w:ind w:left="3600" w:hanging="360"/>
+      </w:pPr>
+    </w:lvl>
+    <w:lvl w:ilvl="5" w:tplc="0809001B" w:tentative="1">
+      <w:start w:val="1"/>
+      <w:numFmt w:val="lowerRoman"/>
+      <w:lvlText w:val="%6."/>
+      <w:lvlJc w:val="right"/>
+      <w:pPr>
+        <w:ind w:left="4320" w:hanging="180"/>
+      </w:pPr>
+    </w:lvl>
+    <w:lvl w:ilvl="6" w:tplc="0809000F" w:tentative="1">
+      <w:start w:val="1"/>
+      <w:numFmt w:val="decimal"/>
+      <w:lvlText w:val="%7."/>
+      <w:lvlJc w:val="left"/>
+      <w:pPr>
+        <w:ind w:left="5040" w:hanging="360"/>
+      </w:pPr>
+    </w:lvl>
+    <w:lvl w:ilvl="7" w:tplc="08090019" w:tentative="1">
+      <w:start w:val="1"/>
+      <w:numFmt w:val="lowerLetter"/>
+      <w:lvlText w:val="%8."/>
+      <w:lvlJc w:val="left"/>
+      <w:pPr>
+        <w:ind w:left="5760" w:hanging="360"/>
+      </w:pPr>
+    </w:lvl>
+    <w:lvl w:ilvl="8" w:tplc="0809001B" w:tentative="1">
+      <w:start w:val="1"/>
+      <w:numFmt w:val="lowerRoman"/>
+      <w:lvlText w:val="%9."/>
+      <w:lvlJc w:val="right"/>
+      <w:pPr>
+        <w:ind w:left="6480" w:hanging="180"/>
+      </w:pPr>
+    </w:lvl>
+  </w:abstractNum>
+  <w:abstractNum w:abstractNumId="6" w15:restartNumberingAfterBreak="0">
+    <w:nsid w:val="66A3373F"/>
+    <w:multiLevelType w:val="hybridMultilevel"/>
+    <w:tmpl w:val="2A008662"/>
+    <w:lvl w:ilvl="0" w:tplc="14429590">
+      <w:start w:val="1"/>
+      <w:numFmt w:val="bullet"/>
+      <w:lvlText w:val="-"/>
+      <w:lvlJc w:val="left"/>
+      <w:pPr>
+        <w:ind w:left="720" w:hanging="360"/>
+      </w:pPr>
+      <w:rPr>
+        <w:rFonts w:ascii="Calibri" w:eastAsiaTheme="minorHAnsi" w:hAnsi="Calibri" w:cstheme="minorBidi" w:hint="default"/>
+        <w:b w:val="0"/>
+        <w:sz w:val="16"/>
+        <w:u w:val="none"/>
+      </w:rPr>
+    </w:lvl>
+    <w:lvl w:ilvl="1" w:tplc="08090003" w:tentative="1">
+      <w:start w:val="1"/>
+      <w:numFmt w:val="bullet"/>
+      <w:lvlText w:val="o"/>
+      <w:lvlJc w:val="left"/>
+      <w:pPr>
+        <w:ind w:left="1440" w:hanging="360"/>
+      </w:pPr>
+      <w:rPr>
+        <w:rFonts w:ascii="Courier New" w:hAnsi="Courier New" w:cs="Courier New" w:hint="default"/>
+      </w:rPr>
+    </w:lvl>
+    <w:lvl w:ilvl="2" w:tplc="08090005" w:tentative="1">
+      <w:start w:val="1"/>
+      <w:numFmt w:val="bullet"/>
+      <w:lvlText w:val=""/>
+      <w:lvlJc w:val="left"/>
+      <w:pPr>
+        <w:ind w:left="2160" w:hanging="360"/>
+      </w:pPr>
+      <w:rPr>
+        <w:rFonts w:ascii="Wingdings" w:hAnsi="Wingdings" w:hint="default"/>
+      </w:rPr>
+    </w:lvl>
+    <w:lvl w:ilvl="3" w:tplc="08090001" w:tentative="1">
+      <w:start w:val="1"/>
+      <w:numFmt w:val="bullet"/>
+      <w:lvlText w:val=""/>
+      <w:lvlJc w:val="left"/>
+      <w:pPr>
+        <w:ind w:left="2880" w:hanging="360"/>
+      </w:pPr>
+      <w:rPr>
+        <w:rFonts w:ascii="Symbol" w:hAnsi="Symbol" w:hint="default"/>
+      </w:rPr>
+    </w:lvl>
+    <w:lvl w:ilvl="4" w:tplc="08090003" w:tentative="1">
+      <w:start w:val="1"/>
+      <w:numFmt w:val="bullet"/>
+      <w:lvlText w:val="o"/>
+      <w:lvlJc w:val="left"/>
+      <w:pPr>
+        <w:ind w:left="3600" w:hanging="360"/>
+      </w:pPr>
+      <w:rPr>
+        <w:rFonts w:ascii="Courier New" w:hAnsi="Courier New" w:cs="Courier New" w:hint="default"/>
+      </w:rPr>
+    </w:lvl>
+    <w:lvl w:ilvl="5" w:tplc="08090005" w:tentative="1">
+      <w:start w:val="1"/>
+      <w:numFmt w:val="bullet"/>
+      <w:lvlText w:val=""/>
+      <w:lvlJc w:val="left"/>
+      <w:pPr>
+        <w:ind w:left="4320" w:hanging="360"/>
+      </w:pPr>
+      <w:rPr>
+        <w:rFonts w:ascii="Wingdings" w:hAnsi="Wingdings" w:hint="default"/>
+      </w:rPr>
+    </w:lvl>
+    <w:lvl w:ilvl="6" w:tplc="08090001" w:tentative="1">
+      <w:start w:val="1"/>
+      <w:numFmt w:val="bullet"/>
+      <w:lvlText w:val=""/>
+      <w:lvlJc w:val="left"/>
+      <w:pPr>
+        <w:ind w:left="5040" w:hanging="360"/>
+      </w:pPr>
+      <w:rPr>
+        <w:rFonts w:ascii="Symbol" w:hAnsi="Symbol" w:hint="default"/>
+      </w:rPr>
+    </w:lvl>
+    <w:lvl w:ilvl="7" w:tplc="08090003" w:tentative="1">
+      <w:start w:val="1"/>
+      <w:numFmt w:val="bullet"/>
+      <w:lvlText w:val="o"/>
+      <w:lvlJc w:val="left"/>
+      <w:pPr>
+        <w:ind w:left="5760" w:hanging="360"/>
+      </w:pPr>
+      <w:rPr>
+        <w:rFonts w:ascii="Courier New" w:hAnsi="Courier New" w:cs="Courier New" w:hint="default"/>
+      </w:rPr>
+    </w:lvl>
+    <w:lvl w:ilvl="8" w:tplc="08090005" w:tentative="1">
+      <w:start w:val="1"/>
+      <w:numFmt w:val="bullet"/>
+      <w:lvlText w:val=""/>
+      <w:lvlJc w:val="left"/>
+      <w:pPr>
+        <w:ind w:left="6480" w:hanging="360"/>
+      </w:pPr>
+      <w:rPr>
+        <w:rFonts w:ascii="Wingdings" w:hAnsi="Wingdings" w:hint="default"/>
+      </w:rPr>
     </w:lvl>
   </w:abstractNum>
   <w:num w:numId="1">
@@ -3872,11 +4983,17 @@
   <w:num w:numId="5">
     <w:abstractNumId w:val="1"/>
   </w:num>
+  <w:num w:numId="6">
+    <w:abstractNumId w:val="5"/>
+  </w:num>
+  <w:num w:numId="7">
+    <w:abstractNumId w:val="6"/>
+  </w:num>
 </w:numbering>
 </file>
 
 <file path=word/styles.xml><?xml version="1.0" encoding="utf-8"?>
-<w:styles xmlns:mc="http://schemas.openxmlformats.org/markup-compatibility/2006" xmlns:r="http://schemas.openxmlformats.org/officeDocument/2006/relationships" xmlns:w="http://schemas.openxmlformats.org/wordprocessingml/2006/main" xmlns:w14="http://schemas.microsoft.com/office/word/2010/wordml" xmlns:w15="http://schemas.microsoft.com/office/word/2012/wordml" mc:Ignorable="w14 w15">
+<w:styles xmlns:mc="http://schemas.openxmlformats.org/markup-compatibility/2006" xmlns:r="http://schemas.openxmlformats.org/officeDocument/2006/relationships" xmlns:w="http://schemas.openxmlformats.org/wordprocessingml/2006/main" xmlns:w14="http://schemas.microsoft.com/office/word/2010/wordml" xmlns:w15="http://schemas.microsoft.com/office/word/2012/wordml" xmlns:w16se="http://schemas.microsoft.com/office/word/2015/wordml/symex" mc:Ignorable="w14 w15 w16se">
   <w:docDefaults>
     <w:rPrDefault>
       <w:rPr>
@@ -3892,7 +5009,7 @@
       </w:pPr>
     </w:pPrDefault>
   </w:docDefaults>
-  <w:latentStyles w:defLockedState="0" w:defUIPriority="99" w:defSemiHidden="0" w:defUnhideWhenUsed="0" w:defQFormat="0" w:count="371">
+  <w:latentStyles w:defLockedState="0" w:defUIPriority="99" w:defSemiHidden="0" w:defUnhideWhenUsed="0" w:defQFormat="0" w:count="374">
     <w:lsdException w:name="Normal" w:uiPriority="0" w:qFormat="1"/>
     <w:lsdException w:name="heading 1" w:uiPriority="9" w:qFormat="1"/>
     <w:lsdException w:name="heading 2" w:semiHidden="1" w:uiPriority="9" w:unhideWhenUsed="1" w:qFormat="1"/>
@@ -3998,7 +5115,6 @@
     <w:lsdException w:name="HTML Sample" w:semiHidden="1" w:unhideWhenUsed="1"/>
     <w:lsdException w:name="HTML Typewriter" w:semiHidden="1" w:unhideWhenUsed="1"/>
     <w:lsdException w:name="HTML Variable" w:semiHidden="1" w:unhideWhenUsed="1"/>
-    <w:lsdException w:name="Normal Table" w:semiHidden="1" w:unhideWhenUsed="1"/>
     <w:lsdException w:name="annotation subject" w:semiHidden="1" w:unhideWhenUsed="1"/>
     <w:lsdException w:name="No List" w:semiHidden="1" w:unhideWhenUsed="1"/>
     <w:lsdException w:name="Outline List 1" w:semiHidden="1" w:unhideWhenUsed="1"/>
@@ -4043,7 +5159,6 @@
     <w:lsdException w:name="Table Professional" w:semiHidden="1" w:unhideWhenUsed="1"/>
     <w:lsdException w:name="Table Subtle 1" w:semiHidden="1" w:unhideWhenUsed="1"/>
     <w:lsdException w:name="Table Subtle 2" w:semiHidden="1" w:unhideWhenUsed="1"/>
-    <w:lsdException w:name="Table Web 1" w:semiHidden="1" w:unhideWhenUsed="1"/>
     <w:lsdException w:name="Table Web 2" w:semiHidden="1" w:unhideWhenUsed="1"/>
     <w:lsdException w:name="Table Web 3" w:semiHidden="1" w:unhideWhenUsed="1"/>
     <w:lsdException w:name="Balloon Text" w:semiHidden="1" w:unhideWhenUsed="1"/>
@@ -4264,6 +5379,9 @@
     <w:lsdException w:name="List Table 5 Dark Accent 6" w:uiPriority="50"/>
     <w:lsdException w:name="List Table 6 Colorful Accent 6" w:uiPriority="51"/>
     <w:lsdException w:name="List Table 7 Colorful Accent 6" w:uiPriority="52"/>
+    <w:lsdException w:name="Mention" w:semiHidden="1" w:unhideWhenUsed="1"/>
+    <w:lsdException w:name="Smart Hyperlink" w:semiHidden="1" w:unhideWhenUsed="1"/>
+    <w:lsdException w:name="Hashtag" w:semiHidden="1" w:unhideWhenUsed="1"/>
   </w:latentStyles>
   <w:style w:type="paragraph" w:default="1" w:styleId="Standard">
     <w:name w:val="Normal"/>
@@ -4449,6 +5567,29 @@
     <w:rPr>
       <w:rFonts w:eastAsia="Times New Roman" w:hAnsi="Times New Roman" w:cs="Times New Roman"/>
       <w:lang w:val="en-GB" w:eastAsia="en-GB"/>
+    </w:rPr>
+  </w:style>
+  <w:style w:type="character" w:styleId="Hyperlink">
+    <w:name w:val="Hyperlink"/>
+    <w:basedOn w:val="Absatz-Standardschriftart"/>
+    <w:uiPriority w:val="99"/>
+    <w:unhideWhenUsed/>
+    <w:rsid w:val="001E0FD6"/>
+    <w:rPr>
+      <w:color w:val="0563C1" w:themeColor="hyperlink"/>
+      <w:u w:val="single"/>
+    </w:rPr>
+  </w:style>
+  <w:style w:type="character" w:styleId="Erwhnung">
+    <w:name w:val="Mention"/>
+    <w:basedOn w:val="Absatz-Standardschriftart"/>
+    <w:uiPriority w:val="99"/>
+    <w:semiHidden/>
+    <w:unhideWhenUsed/>
+    <w:rsid w:val="001E0FD6"/>
+    <w:rPr>
+      <w:color w:val="2B579A"/>
+      <w:shd w:val="clear" w:color="auto" w:fill="E6E6E6"/>
     </w:rPr>
   </w:style>
 </w:styles>
@@ -4720,7 +5861,7 @@
 </file>
 
 <file path=customXml/itemProps1.xml><?xml version="1.0" encoding="utf-8"?>
-<ds:datastoreItem xmlns:ds="http://schemas.openxmlformats.org/officeDocument/2006/customXml" ds:itemID="{FEFE6430-5D17-42C0-A895-F3EA6E5BBF2C}">
+<ds:datastoreItem xmlns:ds="http://schemas.openxmlformats.org/officeDocument/2006/customXml" ds:itemID="{C8C97A3F-0822-43AA-B9CD-7C4E7F6E42FC}">
   <ds:schemaRefs>
     <ds:schemaRef ds:uri="http://schemas.openxmlformats.org/officeDocument/2006/bibliography"/>
   </ds:schemaRefs>

</xml_diff>